<commit_message>
Submit assignment2 after converting it to xlsx file and adding the unread articles
</commit_message>
<xml_diff>
--- a/assignmentSubmissions/assignment2/assignment2_burak_aktas.docx
+++ b/assignmentSubmissions/assignment2/assignment2_burak_aktas.docx
@@ -463,27 +463,59 @@
                 <w:sz w:val="16"/>
                 <w:szCs w:val="16"/>
               </w:rPr>
-              <w:t xml:space="preserve">Interviews to understand the experiences of living with a long term tracheostomy and the appropriateness of current tracheostomy design and potential design improvements. </w:t>
-            </w:r>
-          </w:p>
-        </w:tc>
-        <w:tc>
-          <w:tcPr>
-            <w:tcW w:w="2355" w:type="dxa"/>
-          </w:tcPr>
-          <w:p>
-            <w:pPr>
-              <w:rPr>
-                <w:sz w:val="16"/>
-                <w:szCs w:val="16"/>
-              </w:rPr>
-            </w:pPr>
-            <w:r>
-              <w:rPr>
-                <w:sz w:val="16"/>
-                <w:szCs w:val="16"/>
-              </w:rPr>
-              <w:t>Pro: semi structured interviews are great to explore a topic researchers are not really familiar with. The got really great insights and understanding of user experience out of this method.</w:t>
+              <w:t xml:space="preserve">Interviews to understand the experiences of living with a </w:t>
+            </w:r>
+            <w:proofErr w:type="gramStart"/>
+            <w:r>
+              <w:rPr>
+                <w:sz w:val="16"/>
+                <w:szCs w:val="16"/>
+              </w:rPr>
+              <w:t>long term</w:t>
+            </w:r>
+            <w:proofErr w:type="gramEnd"/>
+            <w:r>
+              <w:rPr>
+                <w:sz w:val="16"/>
+                <w:szCs w:val="16"/>
+              </w:rPr>
+              <w:t xml:space="preserve"> tracheostomy and the appropriateness of current tracheostomy design and potential design improvements. </w:t>
+            </w:r>
+          </w:p>
+        </w:tc>
+        <w:tc>
+          <w:tcPr>
+            <w:tcW w:w="2355" w:type="dxa"/>
+          </w:tcPr>
+          <w:p>
+            <w:pPr>
+              <w:rPr>
+                <w:sz w:val="16"/>
+                <w:szCs w:val="16"/>
+              </w:rPr>
+            </w:pPr>
+            <w:r>
+              <w:rPr>
+                <w:sz w:val="16"/>
+                <w:szCs w:val="16"/>
+              </w:rPr>
+              <w:t xml:space="preserve">Pro: semi structured interviews are great to explore a </w:t>
+            </w:r>
+            <w:proofErr w:type="gramStart"/>
+            <w:r>
+              <w:rPr>
+                <w:sz w:val="16"/>
+                <w:szCs w:val="16"/>
+              </w:rPr>
+              <w:t>topic researchers</w:t>
+            </w:r>
+            <w:proofErr w:type="gramEnd"/>
+            <w:r>
+              <w:rPr>
+                <w:sz w:val="16"/>
+                <w:szCs w:val="16"/>
+              </w:rPr>
+              <w:t xml:space="preserve"> are not really familiar with. The got really great insights and understanding of user experience out of this method.</w:t>
             </w:r>
           </w:p>
         </w:tc>
@@ -1615,37 +1647,50 @@
                 <w:sz w:val="16"/>
                 <w:szCs w:val="16"/>
               </w:rPr>
-              <w:t>- emotion mapping</w:t>
-            </w:r>
-          </w:p>
-          <w:p>
-            <w:pPr>
-              <w:rPr>
-                <w:sz w:val="16"/>
-                <w:szCs w:val="16"/>
-              </w:rPr>
-            </w:pPr>
-            <w:r>
-              <w:rPr>
-                <w:sz w:val="16"/>
-                <w:szCs w:val="16"/>
-              </w:rPr>
-              <w:t>- card sorting</w:t>
-            </w:r>
-          </w:p>
-          <w:p>
-            <w:pPr>
-              <w:rPr>
-                <w:sz w:val="16"/>
-                <w:szCs w:val="16"/>
-              </w:rPr>
-            </w:pPr>
-            <w:r>
-              <w:rPr>
-                <w:sz w:val="16"/>
-                <w:szCs w:val="16"/>
-              </w:rPr>
-              <w:t>- co-design workshop</w:t>
+              <w:t>emotion mapping</w:t>
+            </w:r>
+            <w:r>
+              <w:rPr>
+                <w:sz w:val="16"/>
+                <w:szCs w:val="16"/>
+              </w:rPr>
+              <w:t>,</w:t>
+            </w:r>
+          </w:p>
+          <w:p>
+            <w:pPr>
+              <w:rPr>
+                <w:sz w:val="16"/>
+                <w:szCs w:val="16"/>
+              </w:rPr>
+            </w:pPr>
+            <w:r>
+              <w:rPr>
+                <w:sz w:val="16"/>
+                <w:szCs w:val="16"/>
+              </w:rPr>
+              <w:t>card sorting</w:t>
+            </w:r>
+            <w:r>
+              <w:rPr>
+                <w:sz w:val="16"/>
+                <w:szCs w:val="16"/>
+              </w:rPr>
+              <w:t xml:space="preserve">, </w:t>
+            </w:r>
+            <w:r>
+              <w:rPr>
+                <w:sz w:val="16"/>
+                <w:szCs w:val="16"/>
+              </w:rPr>
+              <w:t>co-design workshop</w:t>
+            </w:r>
+            <w:r>
+              <w:rPr>
+                <w:sz w:val="16"/>
+                <w:szCs w:val="16"/>
+              </w:rPr>
+              <w:t>,</w:t>
             </w:r>
             <w:r>
               <w:rPr>
@@ -1808,14 +1853,13 @@
               </w:rPr>
               <w:t>Mammographers</w:t>
             </w:r>
-          </w:p>
-          <w:p>
-            <w:pPr>
-              <w:rPr>
-                <w:sz w:val="16"/>
-                <w:szCs w:val="16"/>
-              </w:rPr>
-            </w:pPr>
+            <w:r>
+              <w:rPr>
+                <w:sz w:val="16"/>
+                <w:szCs w:val="16"/>
+              </w:rPr>
+              <w:t xml:space="preserve">, </w:t>
+            </w:r>
             <w:r>
               <w:rPr>
                 <w:sz w:val="16"/>
@@ -1823,14 +1867,13 @@
               </w:rPr>
               <w:t>Breast cancer survivors</w:t>
             </w:r>
-          </w:p>
-          <w:p>
-            <w:pPr>
-              <w:rPr>
-                <w:sz w:val="16"/>
-                <w:szCs w:val="16"/>
-              </w:rPr>
-            </w:pPr>
+            <w:r>
+              <w:rPr>
+                <w:sz w:val="16"/>
+                <w:szCs w:val="16"/>
+              </w:rPr>
+              <w:t xml:space="preserve">, </w:t>
+            </w:r>
             <w:r>
               <w:rPr>
                 <w:sz w:val="16"/>
@@ -1838,14 +1881,13 @@
               </w:rPr>
               <w:t>31 participants</w:t>
             </w:r>
-          </w:p>
-          <w:p>
-            <w:pPr>
-              <w:rPr>
-                <w:sz w:val="16"/>
-                <w:szCs w:val="16"/>
-              </w:rPr>
-            </w:pPr>
+            <w:r>
+              <w:rPr>
+                <w:sz w:val="16"/>
+                <w:szCs w:val="16"/>
+              </w:rPr>
+              <w:t xml:space="preserve">, </w:t>
+            </w:r>
             <w:r>
               <w:rPr>
                 <w:sz w:val="16"/>
@@ -1895,22 +1937,21 @@
                 <w:sz w:val="16"/>
                 <w:szCs w:val="16"/>
               </w:rPr>
-              <w:t>-semi structured interviews</w:t>
-            </w:r>
-          </w:p>
-          <w:p>
-            <w:pPr>
-              <w:rPr>
-                <w:sz w:val="16"/>
-                <w:szCs w:val="16"/>
-              </w:rPr>
-            </w:pPr>
-            <w:r>
-              <w:rPr>
-                <w:sz w:val="16"/>
-                <w:szCs w:val="16"/>
-              </w:rPr>
-              <w:t>-focus group</w:t>
+              <w:t>semi structured interviews</w:t>
+            </w:r>
+            <w:r>
+              <w:rPr>
+                <w:sz w:val="16"/>
+                <w:szCs w:val="16"/>
+              </w:rPr>
+              <w:t xml:space="preserve">, </w:t>
+            </w:r>
+            <w:r>
+              <w:rPr>
+                <w:sz w:val="16"/>
+                <w:szCs w:val="16"/>
+              </w:rPr>
+              <w:t>focus group</w:t>
             </w:r>
           </w:p>
         </w:tc>
@@ -2035,8 +2076,18 @@
                 <w:sz w:val="16"/>
                 <w:szCs w:val="16"/>
               </w:rPr>
-              <w:t>7 Women with EDS-ht</w:t>
-            </w:r>
+              <w:t>7 Women with EDS-</w:t>
+            </w:r>
+            <w:proofErr w:type="spellStart"/>
+            <w:proofErr w:type="gramStart"/>
+            <w:r>
+              <w:rPr>
+                <w:sz w:val="16"/>
+                <w:szCs w:val="16"/>
+              </w:rPr>
+              <w:t>ht</w:t>
+            </w:r>
+            <w:proofErr w:type="spellEnd"/>
             <w:r>
               <w:rPr>
                 <w:sz w:val="16"/>
@@ -2044,99 +2095,77 @@
               </w:rPr>
               <w:t>(</w:t>
             </w:r>
-          </w:p>
-          <w:p>
-            <w:pPr>
-              <w:rPr>
-                <w:sz w:val="16"/>
-                <w:szCs w:val="16"/>
-              </w:rPr>
-            </w:pPr>
-            <w:r>
-              <w:rPr>
-                <w:sz w:val="16"/>
-                <w:szCs w:val="16"/>
-              </w:rPr>
-              <w:t xml:space="preserve">Ehlers-Danlos Syndrome, Hypermobility </w:t>
-            </w:r>
-            <w:r>
-              <w:rPr>
-                <w:sz w:val="16"/>
-                <w:szCs w:val="16"/>
-              </w:rPr>
-              <w:t>T</w:t>
-            </w:r>
-            <w:r>
-              <w:rPr>
-                <w:sz w:val="16"/>
-                <w:szCs w:val="16"/>
-              </w:rPr>
-              <w:t>ype)</w:t>
-            </w:r>
-          </w:p>
-          <w:p>
-            <w:pPr>
-              <w:rPr>
-                <w:sz w:val="16"/>
-                <w:szCs w:val="16"/>
-              </w:rPr>
-            </w:pPr>
-          </w:p>
-        </w:tc>
-        <w:tc>
-          <w:tcPr>
-            <w:tcW w:w="2355" w:type="dxa"/>
-          </w:tcPr>
-          <w:p>
-            <w:pPr>
-              <w:rPr>
-                <w:sz w:val="16"/>
-                <w:szCs w:val="16"/>
-              </w:rPr>
-            </w:pPr>
-            <w:r>
-              <w:rPr>
-                <w:sz w:val="16"/>
-                <w:szCs w:val="16"/>
-              </w:rPr>
-              <w:t>-questionnaire</w:t>
-            </w:r>
-          </w:p>
-          <w:p>
-            <w:pPr>
-              <w:rPr>
-                <w:sz w:val="16"/>
-                <w:szCs w:val="16"/>
-              </w:rPr>
-            </w:pPr>
-            <w:r>
-              <w:rPr>
-                <w:sz w:val="16"/>
-                <w:szCs w:val="16"/>
-              </w:rPr>
-              <w:t>- diary</w:t>
-            </w:r>
-          </w:p>
-          <w:p>
-            <w:pPr>
-              <w:rPr>
-                <w:sz w:val="16"/>
-                <w:szCs w:val="16"/>
-              </w:rPr>
-            </w:pPr>
-            <w:r>
-              <w:rPr>
-                <w:sz w:val="16"/>
-                <w:szCs w:val="16"/>
-              </w:rPr>
-              <w:t>-</w:t>
-            </w:r>
-            <w:r>
-              <w:rPr>
-                <w:sz w:val="16"/>
-                <w:szCs w:val="16"/>
-              </w:rPr>
-              <w:t xml:space="preserve"> co design workshop</w:t>
+            <w:proofErr w:type="gramEnd"/>
+          </w:p>
+          <w:p>
+            <w:pPr>
+              <w:rPr>
+                <w:sz w:val="16"/>
+                <w:szCs w:val="16"/>
+              </w:rPr>
+            </w:pPr>
+            <w:r>
+              <w:rPr>
+                <w:sz w:val="16"/>
+                <w:szCs w:val="16"/>
+              </w:rPr>
+              <w:t>Ehlers-Danlos Syndrome, Hypermobility Type)</w:t>
+            </w:r>
+          </w:p>
+          <w:p>
+            <w:pPr>
+              <w:rPr>
+                <w:sz w:val="16"/>
+                <w:szCs w:val="16"/>
+              </w:rPr>
+            </w:pPr>
+          </w:p>
+        </w:tc>
+        <w:tc>
+          <w:tcPr>
+            <w:tcW w:w="2355" w:type="dxa"/>
+          </w:tcPr>
+          <w:p>
+            <w:pPr>
+              <w:rPr>
+                <w:sz w:val="16"/>
+                <w:szCs w:val="16"/>
+              </w:rPr>
+            </w:pPr>
+            <w:r>
+              <w:rPr>
+                <w:sz w:val="16"/>
+                <w:szCs w:val="16"/>
+              </w:rPr>
+              <w:t>questionnaire</w:t>
+            </w:r>
+            <w:r>
+              <w:rPr>
+                <w:sz w:val="16"/>
+                <w:szCs w:val="16"/>
+              </w:rPr>
+              <w:t xml:space="preserve">, </w:t>
+            </w:r>
+            <w:r>
+              <w:rPr>
+                <w:sz w:val="16"/>
+                <w:szCs w:val="16"/>
+              </w:rPr>
+              <w:t>diary</w:t>
+            </w:r>
+            <w:r>
+              <w:rPr>
+                <w:sz w:val="16"/>
+                <w:szCs w:val="16"/>
+              </w:rPr>
+              <w:t xml:space="preserve">, </w:t>
+            </w:r>
+            <w:r>
+              <w:rPr>
+                <w:sz w:val="16"/>
+                <w:szCs w:val="16"/>
+              </w:rPr>
+              <w:t>co design workshop</w:t>
             </w:r>
           </w:p>
           <w:p>
@@ -2289,22 +2318,14 @@
                 <w:sz w:val="16"/>
                 <w:szCs w:val="16"/>
               </w:rPr>
-              <w:t>- shadowing</w:t>
-            </w:r>
-          </w:p>
-          <w:p>
-            <w:pPr>
-              <w:rPr>
-                <w:sz w:val="16"/>
-                <w:szCs w:val="16"/>
-              </w:rPr>
-            </w:pPr>
-            <w:r>
-              <w:rPr>
-                <w:sz w:val="16"/>
-                <w:szCs w:val="16"/>
-              </w:rPr>
-              <w:t xml:space="preserve">- </w:t>
+              <w:t>shadowing</w:t>
+            </w:r>
+            <w:r>
+              <w:rPr>
+                <w:sz w:val="16"/>
+                <w:szCs w:val="16"/>
+              </w:rPr>
+              <w:t xml:space="preserve">, </w:t>
             </w:r>
             <w:r>
               <w:rPr>
@@ -2321,13 +2342,6 @@
                 <w:szCs w:val="16"/>
               </w:rPr>
             </w:pPr>
-            <w:r>
-              <w:rPr>
-                <w:sz w:val="16"/>
-                <w:szCs w:val="16"/>
-              </w:rPr>
-              <w:t>-</w:t>
-            </w:r>
           </w:p>
         </w:tc>
         <w:tc>
@@ -2366,7 +2380,21 @@
                 <w:sz w:val="16"/>
                 <w:szCs w:val="16"/>
               </w:rPr>
-              <w:t>Pro. Shadowing – walkthroyugh is useful to understand a completely different user experience.</w:t>
+              <w:t xml:space="preserve">Pro. Shadowing – </w:t>
+            </w:r>
+            <w:r>
+              <w:rPr>
+                <w:sz w:val="16"/>
+                <w:szCs w:val="16"/>
+              </w:rPr>
+              <w:t>walkthrough</w:t>
+            </w:r>
+            <w:r>
+              <w:rPr>
+                <w:sz w:val="16"/>
+                <w:szCs w:val="16"/>
+              </w:rPr>
+              <w:t xml:space="preserve"> is useful to understand a completely different user experience.</w:t>
             </w:r>
           </w:p>
         </w:tc>
@@ -2386,6 +2414,7 @@
                 <w:szCs w:val="16"/>
               </w:rPr>
             </w:pPr>
+            <w:bookmarkStart w:id="0" w:name="_GoBack" w:colFirst="1" w:colLast="6"/>
             <w:r>
               <w:rPr>
                 <w:sz w:val="16"/>
@@ -2472,31 +2501,21 @@
                 <w:sz w:val="16"/>
                 <w:szCs w:val="16"/>
               </w:rPr>
-              <w:t>-ethnographi</w:t>
-            </w:r>
-            <w:bookmarkStart w:id="0" w:name="_GoBack"/>
-            <w:bookmarkEnd w:id="0"/>
-            <w:r>
-              <w:rPr>
-                <w:sz w:val="16"/>
-                <w:szCs w:val="16"/>
-              </w:rPr>
-              <w:t>c research</w:t>
-            </w:r>
-          </w:p>
-          <w:p>
-            <w:pPr>
-              <w:rPr>
-                <w:sz w:val="16"/>
-                <w:szCs w:val="16"/>
-              </w:rPr>
-            </w:pPr>
-            <w:r>
-              <w:rPr>
-                <w:sz w:val="16"/>
-                <w:szCs w:val="16"/>
-              </w:rPr>
-              <w:t>-co-design</w:t>
+              <w:t>ethnographic research</w:t>
+            </w:r>
+            <w:r>
+              <w:rPr>
+                <w:sz w:val="16"/>
+                <w:szCs w:val="16"/>
+              </w:rPr>
+              <w:t xml:space="preserve">, </w:t>
+            </w:r>
+            <w:r>
+              <w:rPr>
+                <w:sz w:val="16"/>
+                <w:szCs w:val="16"/>
+              </w:rPr>
+              <w:t>co-design</w:t>
             </w:r>
           </w:p>
         </w:tc>
@@ -2541,6 +2560,7 @@
           </w:p>
         </w:tc>
       </w:tr>
+      <w:bookmarkEnd w:id="0"/>
       <w:tr>
         <w:trPr>
           <w:trHeight w:val="977"/>
@@ -4122,6 +4142,7 @@
   <w:style w:type="character" w:default="1" w:styleId="DefaultParagraphFont">
     <w:name w:val="Default Paragraph Font"/>
     <w:uiPriority w:val="1"/>
+    <w:semiHidden/>
     <w:unhideWhenUsed/>
   </w:style>
   <w:style w:type="table" w:default="1" w:styleId="TableNormal">

</xml_diff>